<commit_message>
Se guarda la ruta del anexo en la BBDD
</commit_message>
<xml_diff>
--- a/public/20a/Anexo0/anexo0-VdG-C12-22.docx
+++ b/public/20a/Anexo0/anexo0-VdG-C12-22.docx
@@ -438,7 +438,7 @@
                 <w:szCs w:val="21"/>
                 <w:rtl w:val="0"/>
               </w:rPr>
-              <w:t>D./Dña. MariPili De los Cristos con D.N.I. 55555555R como representante legal de la Empresa/Agrupación de empresas, Entidad colaboradora PcPiezas localizada en Madrid provincia de Madrid calle/plaza Poligono Los Patos  C.P.  11111,  con C.I.F. 33333332Q, Teléfono 989112233, e-mail pcpiezas@mail.com. </w:t>
+              <w:t>D./Dña. Representante Legal con D.N.I. 99999999S como representante legal de la Empresa/Agrupación de empresas, Entidad colaboradora Empresa Importante localizada en Alcorcón provincia de Madriz calle/plaza C/Goya, 5, 2ºB  C.P.  66666,  con C.I.F. 88888888S, Teléfono 123987456, e-mail empresa@importante.com. </w:t>
             </w:r>
           </w:p>
           <w:p>
@@ -1414,7 +1414,7 @@
                 <w:szCs w:val="20"/>
                 <w:rtl w:val="0"/>
               </w:rPr>
-              <w:t>En Puertollano a 23 de febrero 2022</w:t>
+              <w:t>En Puertollano a 24 de febrero 2022</w:t>
             </w:r>
           </w:p>
           <w:p>

</xml_diff>